<commit_message>
vanminh3110 udate mau bao cao
</commit_message>
<xml_diff>
--- a/07/MauBaoCao_BaiTapDuAn.docx
+++ b/07/MauBaoCao_BaiTapDuAn.docx
@@ -13,6 +13,7 @@
           <w:szCs w:val="28"/>
         </w:rPr>
       </w:pPr>
+      <w:bookmarkStart w:id="0" w:name="_GoBack"/>
       <w:r>
         <w:rPr>
           <w:b/>
@@ -623,7 +624,14 @@
           <w:sz w:val="28"/>
           <w:szCs w:val="28"/>
         </w:rPr>
-        <w:t>A</w:t>
+        <w:t>Văn M</w:t>
+      </w:r>
+      <w:r>
+        <w:rPr>
+          <w:sz w:val="28"/>
+          <w:szCs w:val="28"/>
+        </w:rPr>
+        <w:t>inh, Huỳnh Thị Thu Phượng</w:t>
       </w:r>
     </w:p>
     <w:p>
@@ -709,14 +717,7 @@
           <w:sz w:val="28"/>
           <w:szCs w:val="28"/>
         </w:rPr>
-        <w:t>1</w:t>
-      </w:r>
-      <w:r>
-        <w:rPr>
-          <w:sz w:val="28"/>
-          <w:szCs w:val="28"/>
-        </w:rPr>
-        <w:t>4</w:t>
+        <w:t>21.1</w:t>
       </w:r>
     </w:p>
     <w:p>
@@ -756,68 +757,7 @@
           <w:sz w:val="28"/>
           <w:szCs w:val="28"/>
         </w:rPr>
-        <w:t>T</w:t>
-      </w:r>
-      <w:r>
-        <w:rPr>
-          <w:sz w:val="28"/>
-          <w:szCs w:val="28"/>
-        </w:rPr>
-        <w:t>S.</w:t>
-      </w:r>
-      <w:r>
-        <w:rPr>
-          <w:spacing w:val="1"/>
-          <w:sz w:val="28"/>
-          <w:szCs w:val="28"/>
-        </w:rPr>
-        <w:t xml:space="preserve"> </w:t>
-      </w:r>
-      <w:r>
-        <w:rPr>
-          <w:spacing w:val="-1"/>
-          <w:sz w:val="28"/>
-          <w:szCs w:val="28"/>
-        </w:rPr>
-        <w:t>N</w:t>
-      </w:r>
-      <w:r>
-        <w:rPr>
-          <w:spacing w:val="1"/>
-          <w:sz w:val="28"/>
-          <w:szCs w:val="28"/>
-        </w:rPr>
-        <w:t>gu</w:t>
-      </w:r>
-      <w:r>
-        <w:rPr>
-          <w:spacing w:val="-4"/>
-          <w:sz w:val="28"/>
-          <w:szCs w:val="28"/>
-        </w:rPr>
-        <w:t>y</w:t>
-      </w:r>
-      <w:r>
-        <w:rPr>
-          <w:sz w:val="28"/>
-          <w:szCs w:val="28"/>
-        </w:rPr>
-        <w:t>ễn</w:t>
-      </w:r>
-      <w:r>
-        <w:rPr>
-          <w:spacing w:val="1"/>
-          <w:sz w:val="28"/>
-          <w:szCs w:val="28"/>
-        </w:rPr>
-        <w:t xml:space="preserve"> </w:t>
-      </w:r>
-      <w:r>
-        <w:rPr>
-          <w:sz w:val="28"/>
-          <w:szCs w:val="28"/>
-        </w:rPr>
-        <w:t>B</w:t>
+        <w:t>Cao Thị Nhâm</w:t>
       </w:r>
     </w:p>
     <w:p>
@@ -1018,14 +958,14 @@
         </w:numPr>
         <w:ind w:left="360"/>
       </w:pPr>
-      <w:bookmarkStart w:id="0" w:name="_Toc47856512"/>
-      <w:bookmarkStart w:id="1" w:name="_Toc47856940"/>
+      <w:bookmarkStart w:id="1" w:name="_Toc47856512"/>
+      <w:bookmarkStart w:id="2" w:name="_Toc47856940"/>
       <w:r>
         <w:lastRenderedPageBreak/>
         <w:t>LỜI CAM ĐOAN</w:t>
       </w:r>
-      <w:bookmarkEnd w:id="0"/>
       <w:bookmarkEnd w:id="1"/>
+      <w:bookmarkEnd w:id="2"/>
     </w:p>
     <w:p>
       <w:pPr>
@@ -1042,14 +982,14 @@
       <w:r>
         <w:br w:type="page"/>
       </w:r>
-      <w:bookmarkStart w:id="2" w:name="_Toc47856513"/>
-      <w:bookmarkStart w:id="3" w:name="_Toc47856941"/>
+      <w:bookmarkStart w:id="3" w:name="_Toc47856513"/>
+      <w:bookmarkStart w:id="4" w:name="_Toc47856941"/>
       <w:r>
         <w:lastRenderedPageBreak/>
         <w:t>MỤC LỤC</w:t>
       </w:r>
-      <w:bookmarkEnd w:id="2"/>
       <w:bookmarkEnd w:id="3"/>
+      <w:bookmarkEnd w:id="4"/>
       <w:r>
         <w:fldChar w:fldCharType="begin"/>
       </w:r>
@@ -2976,14 +2916,14 @@
         </w:numPr>
         <w:ind w:left="360"/>
       </w:pPr>
-      <w:bookmarkStart w:id="4" w:name="_Toc47856514"/>
-      <w:bookmarkStart w:id="5" w:name="_Toc47856942"/>
+      <w:bookmarkStart w:id="5" w:name="_Toc47856514"/>
+      <w:bookmarkStart w:id="6" w:name="_Toc47856942"/>
       <w:r>
         <w:lastRenderedPageBreak/>
         <w:t>DANH MỤC TỪ VIẾT TẮT</w:t>
       </w:r>
-      <w:bookmarkEnd w:id="4"/>
       <w:bookmarkEnd w:id="5"/>
+      <w:bookmarkEnd w:id="6"/>
     </w:p>
     <w:tbl>
       <w:tblPr>
@@ -3160,14 +3100,14 @@
         </w:numPr>
         <w:ind w:left="360"/>
       </w:pPr>
-      <w:bookmarkStart w:id="6" w:name="_Toc47856515"/>
-      <w:bookmarkStart w:id="7" w:name="_Toc47856943"/>
+      <w:bookmarkStart w:id="7" w:name="_Toc47856515"/>
+      <w:bookmarkStart w:id="8" w:name="_Toc47856943"/>
       <w:r>
         <w:lastRenderedPageBreak/>
         <w:t>DANH MỤC BẢNG BIỂU</w:t>
       </w:r>
-      <w:bookmarkEnd w:id="6"/>
       <w:bookmarkEnd w:id="7"/>
+      <w:bookmarkEnd w:id="8"/>
     </w:p>
     <w:p>
       <w:pPr>
@@ -3292,14 +3232,14 @@
           <w:noProof/>
         </w:rPr>
       </w:pPr>
-      <w:bookmarkStart w:id="8" w:name="_Toc47856516"/>
-      <w:bookmarkStart w:id="9" w:name="_Toc47856944"/>
+      <w:bookmarkStart w:id="9" w:name="_Toc47856516"/>
+      <w:bookmarkStart w:id="10" w:name="_Toc47856944"/>
       <w:r>
         <w:lastRenderedPageBreak/>
         <w:t>DANH MỤC HÌNH VẼ</w:t>
       </w:r>
-      <w:bookmarkEnd w:id="8"/>
       <w:bookmarkEnd w:id="9"/>
+      <w:bookmarkEnd w:id="10"/>
       <w:r>
         <w:fldChar w:fldCharType="begin"/>
       </w:r>
@@ -3416,14 +3356,14 @@
       <w:pPr>
         <w:pStyle w:val="Heading1"/>
       </w:pPr>
-      <w:bookmarkStart w:id="10" w:name="_Toc47856517"/>
-      <w:bookmarkStart w:id="11" w:name="_Toc47856945"/>
+      <w:bookmarkStart w:id="11" w:name="_Toc47856517"/>
+      <w:bookmarkStart w:id="12" w:name="_Toc47856945"/>
       <w:r>
         <w:lastRenderedPageBreak/>
         <w:t>MÔ TẢ BÀI TOÁN</w:t>
       </w:r>
-      <w:bookmarkEnd w:id="10"/>
       <w:bookmarkEnd w:id="11"/>
+      <w:bookmarkEnd w:id="12"/>
     </w:p>
     <w:p>
       <w:pPr>
@@ -4346,8 +4286,6 @@
       <w:pPr>
         <w:ind w:left="360"/>
       </w:pPr>
-      <w:bookmarkStart w:id="12" w:name="_GoBack"/>
-      <w:bookmarkEnd w:id="12"/>
     </w:p>
     <w:p>
       <w:r>
@@ -4440,51 +4378,25 @@
       <w:r>
         <w:t xml:space="preserve">Hình </w:t>
       </w:r>
-      <w:r>
-        <w:fldChar w:fldCharType="begin"/>
-      </w:r>
-      <w:r>
-        <w:instrText xml:space="preserve"> STYLEREF 1 \s </w:instrText>
-      </w:r>
-      <w:r>
-        <w:fldChar w:fldCharType="separate"/>
-      </w:r>
-      <w:r>
-        <w:rPr>
-          <w:noProof/>
-        </w:rPr>
-        <w:t>2</w:t>
-      </w:r>
-      <w:r>
-        <w:rPr>
-          <w:noProof/>
-        </w:rPr>
-        <w:fldChar w:fldCharType="end"/>
-      </w:r>
+      <w:fldSimple w:instr=" STYLEREF 1 \s ">
+        <w:r>
+          <w:rPr>
+            <w:noProof/>
+          </w:rPr>
+          <w:t>2</w:t>
+        </w:r>
+      </w:fldSimple>
       <w:r>
         <w:noBreakHyphen/>
       </w:r>
-      <w:r>
-        <w:fldChar w:fldCharType="begin"/>
-      </w:r>
-      <w:r>
-        <w:instrText xml:space="preserve"> SEQ Hình \* ARABIC \s 1 </w:instrText>
-      </w:r>
-      <w:r>
-        <w:fldChar w:fldCharType="separate"/>
-      </w:r>
-      <w:r>
-        <w:rPr>
-          <w:noProof/>
-        </w:rPr>
-        <w:t>1</w:t>
-      </w:r>
-      <w:r>
-        <w:rPr>
-          <w:noProof/>
-        </w:rPr>
-        <w:fldChar w:fldCharType="end"/>
-      </w:r>
+      <w:fldSimple w:instr=" SEQ Hình \* ARABIC \s 1 ">
+        <w:r>
+          <w:rPr>
+            <w:noProof/>
+          </w:rPr>
+          <w:t>1</w:t>
+        </w:r>
+      </w:fldSimple>
       <w:r>
         <w:t xml:space="preserve"> Ví dụ về caption cho hình ảnh</w:t>
       </w:r>
@@ -4710,6 +4622,7 @@
         </w:rPr>
         <w:t>&gt;</w:t>
       </w:r>
+      <w:bookmarkEnd w:id="0"/>
     </w:p>
     <w:sectPr>
       <w:type w:val="continuous"/>
@@ -5629,7 +5542,6 @@
       <w:spacing w:after="0" w:line="240" w:lineRule="auto"/>
     </w:pPr>
     <w:tblPr>
-      <w:tblInd w:w="0" w:type="dxa"/>
       <w:tblBorders>
         <w:top w:val="single" w:sz="4" w:space="0" w:color="auto"/>
         <w:left w:val="single" w:sz="4" w:space="0" w:color="auto"/>
@@ -5638,12 +5550,6 @@
         <w:insideH w:val="single" w:sz="4" w:space="0" w:color="auto"/>
         <w:insideV w:val="single" w:sz="4" w:space="0" w:color="auto"/>
       </w:tblBorders>
-      <w:tblCellMar>
-        <w:top w:w="0" w:type="dxa"/>
-        <w:left w:w="108" w:type="dxa"/>
-        <w:bottom w:w="0" w:type="dxa"/>
-        <w:right w:w="108" w:type="dxa"/>
-      </w:tblCellMar>
     </w:tblPr>
   </w:style>
   <w:style w:type="paragraph" w:styleId="Caption">
@@ -6424,7 +6330,6 @@
       <w:spacing w:after="0" w:line="240" w:lineRule="auto"/>
     </w:pPr>
     <w:tblPr>
-      <w:tblInd w:w="0" w:type="dxa"/>
       <w:tblBorders>
         <w:top w:val="single" w:sz="4" w:space="0" w:color="auto"/>
         <w:left w:val="single" w:sz="4" w:space="0" w:color="auto"/>
@@ -6433,12 +6338,6 @@
         <w:insideH w:val="single" w:sz="4" w:space="0" w:color="auto"/>
         <w:insideV w:val="single" w:sz="4" w:space="0" w:color="auto"/>
       </w:tblBorders>
-      <w:tblCellMar>
-        <w:top w:w="0" w:type="dxa"/>
-        <w:left w:w="108" w:type="dxa"/>
-        <w:bottom w:w="0" w:type="dxa"/>
-        <w:right w:w="108" w:type="dxa"/>
-      </w:tblCellMar>
     </w:tblPr>
   </w:style>
   <w:style w:type="paragraph" w:styleId="Caption">
@@ -6828,7 +6727,7 @@
 </file>
 
 <file path=customXml/itemProps1.xml><?xml version="1.0" encoding="utf-8"?>
-<ds:datastoreItem xmlns:ds="http://schemas.openxmlformats.org/officeDocument/2006/customXml" ds:itemID="{0ED22671-4452-4A50-81C6-50FC473F3DD2}">
+<ds:datastoreItem xmlns:ds="http://schemas.openxmlformats.org/officeDocument/2006/customXml" ds:itemID="{9182F25B-D593-47DB-954F-1AFC216CD549}">
   <ds:schemaRefs>
     <ds:schemaRef ds:uri="http://schemas.openxmlformats.org/officeDocument/2006/bibliography"/>
   </ds:schemaRefs>

</xml_diff>